<commit_message>
starting of 3rd lab exercises
</commit_message>
<xml_diff>
--- a/JS-Advanced/02.Arrays and Nested Arrays/Exercise/02. JS-Advanced-Arrays-and-Nested-Arrays-Exercise.docx
+++ b/JS-Advanced/02.Arrays and Nested Arrays/Exercise/02. JS-Advanced-Arrays-and-Nested-Arrays-Exercise.docx
@@ -715,7 +715,15 @@
         </w:rPr>
       </w:pPr>
       <w:r>
-        <w:t xml:space="preserve">Print Every N-th Element from an Array </w:t>
+        <w:t>Print Every N-</w:t>
+      </w:r>
+      <w:proofErr w:type="spellStart"/>
+      <w:r>
+        <w:t>th</w:t>
+      </w:r>
+      <w:proofErr w:type="spellEnd"/>
+      <w:r>
+        <w:t xml:space="preserve"> Element from an Array </w:t>
       </w:r>
     </w:p>
     <w:p>
@@ -3738,14 +3746,14 @@
     <w:p>
       <w:pPr>
         <w:pStyle w:val="3"/>
-        <w:rPr>
-          <w:lang w:val="bg-BG"/>
-        </w:rPr>
       </w:pPr>
       <w:r>
         <w:t>Examples</w:t>
       </w:r>
     </w:p>
+    <w:p/>
+    <w:p/>
+    <w:p/>
     <w:tbl>
       <w:tblPr>
         <w:tblStyle w:val="af"/>
@@ -3790,6 +3798,7 @@
                 <w:rFonts w:ascii="Consolas" w:hAnsi="Consolas"/>
                 <w:b/>
               </w:rPr>
+              <w:lastRenderedPageBreak/>
               <w:t>Input</w:t>
             </w:r>
           </w:p>
@@ -4048,7 +4057,6 @@
                 <w:b/>
                 <w:noProof/>
               </w:rPr>
-              <w:lastRenderedPageBreak/>
               <w:t xml:space="preserve">10, </w:t>
             </w:r>
           </w:p>
@@ -4150,7 +4158,6 @@
                 <w:bCs/>
                 <w:noProof/>
               </w:rPr>
-              <w:lastRenderedPageBreak/>
               <w:t>[</w:t>
             </w:r>
             <w:r>
@@ -4596,7 +4603,6 @@
                 <w:bCs/>
                 <w:noProof/>
               </w:rPr>
-              <w:lastRenderedPageBreak/>
               <w:t xml:space="preserve">6, </w:t>
             </w:r>
           </w:p>
@@ -4642,7 +4648,6 @@
                 <w:bCs/>
                 <w:noProof/>
               </w:rPr>
-              <w:lastRenderedPageBreak/>
               <w:t>[</w:t>
             </w:r>
             <w:r>
@@ -5882,6 +5887,7 @@
         </w:rPr>
       </w:pPr>
       <w:r>
+        <w:lastRenderedPageBreak/>
         <w:t>Examples</w:t>
       </w:r>
     </w:p>
@@ -6148,7 +6154,6 @@
                 <w:b/>
                 <w:noProof/>
               </w:rPr>
-              <w:lastRenderedPageBreak/>
               <w:t>'gamma']</w:t>
             </w:r>
           </w:p>
@@ -6175,7 +6180,6 @@
                 <w:bCs/>
                 <w:noProof/>
               </w:rPr>
-              <w:lastRenderedPageBreak/>
               <w:t>beta</w:t>
             </w:r>
           </w:p>
@@ -6217,7 +6221,6 @@
                 <w:bCs/>
                 <w:noProof/>
               </w:rPr>
-              <w:lastRenderedPageBreak/>
               <w:t>gamma</w:t>
             </w:r>
           </w:p>
@@ -6306,7 +6309,6 @@
                 <w:bCs/>
                 <w:noProof/>
               </w:rPr>
-              <w:lastRenderedPageBreak/>
               <w:t xml:space="preserve">'Jack', </w:t>
             </w:r>
           </w:p>
@@ -6386,7 +6388,6 @@
                 <w:bCs/>
                 <w:noProof/>
               </w:rPr>
-              <w:lastRenderedPageBreak/>
               <w:t>Jack</w:t>
             </w:r>
           </w:p>
@@ -6429,7 +6430,6 @@
                 <w:bCs/>
                 <w:noProof/>
               </w:rPr>
-              <w:lastRenderedPageBreak/>
               <w:t>George</w:t>
             </w:r>
           </w:p>
@@ -6572,7 +6572,6 @@
                 <w:bCs/>
                 <w:noProof/>
               </w:rPr>
-              <w:lastRenderedPageBreak/>
               <w:t xml:space="preserve">'omen', </w:t>
             </w:r>
           </w:p>
@@ -6619,7 +6618,6 @@
                 <w:bCs/>
                 <w:noProof/>
               </w:rPr>
-              <w:lastRenderedPageBreak/>
               <w:t>Deny</w:t>
             </w:r>
           </w:p>
@@ -6662,7 +6660,6 @@
                 <w:bCs/>
                 <w:noProof/>
               </w:rPr>
-              <w:lastRenderedPageBreak/>
               <w:t>test</w:t>
             </w:r>
           </w:p>
@@ -6697,7 +6694,6 @@
         </w:rPr>
       </w:pPr>
       <w:r>
-        <w:lastRenderedPageBreak/>
         <w:t>Hints</w:t>
       </w:r>
     </w:p>
@@ -7697,14 +7693,17 @@
       </w:r>
     </w:p>
     <w:p>
+      <w:r>
+        <w:t>The initial state of the dashboard is</w:t>
+      </w:r>
+    </w:p>
+    <w:p/>
+    <w:p>
       <w:pPr>
         <w:rPr>
           <w:lang w:val="bg-BG"/>
         </w:rPr>
       </w:pPr>
-      <w:r>
-        <w:t>The initial state of the dashboard is</w:t>
-      </w:r>
     </w:p>
     <w:p>
       <w:pPr>
@@ -7721,6 +7720,7 @@
           <w:b/>
           <w:noProof/>
         </w:rPr>
+        <w:lastRenderedPageBreak/>
         <w:t>[[false, false, false],</w:t>
       </w:r>
     </w:p>
@@ -7771,7 +7771,21 @@
         <w:rPr>
           <w:rFonts w:cstheme="minorHAnsi"/>
         </w:rPr>
-        <w:t>The first player's mark is X and the second player's mark is O.</w:t>
+        <w:t xml:space="preserve">The first player's mark is </w:t>
+      </w:r>
+      <w:proofErr w:type="gramStart"/>
+      <w:r>
+        <w:rPr>
+          <w:rFonts w:cstheme="minorHAnsi"/>
+        </w:rPr>
+        <w:t>X</w:t>
+      </w:r>
+      <w:proofErr w:type="gramEnd"/>
+      <w:r>
+        <w:rPr>
+          <w:rFonts w:cstheme="minorHAnsi"/>
+        </w:rPr>
+        <w:t xml:space="preserve"> and the second player's mark is O.</w:t>
       </w:r>
     </w:p>
     <w:p>
@@ -7782,7 +7796,6 @@
         </w:rPr>
       </w:pPr>
       <w:r>
-        <w:lastRenderedPageBreak/>
         <w:t>Input</w:t>
       </w:r>
     </w:p>
@@ -7864,8 +7877,13 @@
           <w:lang w:val="bg-BG"/>
         </w:rPr>
       </w:pPr>
-      <w:r>
-        <w:t>If  a player tries to m</w:t>
+      <w:proofErr w:type="gramStart"/>
+      <w:r>
+        <w:t>If  a</w:t>
+      </w:r>
+      <w:proofErr w:type="gramEnd"/>
+      <w:r>
+        <w:t xml:space="preserve"> player tries to m</w:t>
       </w:r>
       <w:r>
         <w:t>ake</w:t>
@@ -7953,7 +7971,21 @@
         <w:rPr>
           <w:rFonts w:cstheme="minorHAnsi"/>
         </w:rPr>
-        <w:t xml:space="preserve">If someone wins you should print the following message and  the </w:t>
+        <w:t xml:space="preserve">If someone wins you should print the following message </w:t>
+      </w:r>
+      <w:proofErr w:type="gramStart"/>
+      <w:r>
+        <w:rPr>
+          <w:rFonts w:cstheme="minorHAnsi"/>
+        </w:rPr>
+        <w:t>and  the</w:t>
+      </w:r>
+      <w:proofErr w:type="gramEnd"/>
+      <w:r>
+        <w:rPr>
+          <w:rFonts w:cstheme="minorHAnsi"/>
+        </w:rPr>
+        <w:t xml:space="preserve"> </w:t>
       </w:r>
       <w:r>
         <w:rPr>
@@ -8124,14 +8156,26 @@
       </w:r>
     </w:p>
     <w:p>
+      <w:r>
+        <w:t xml:space="preserve">The elements in the input array will always be enough to end the game. </w:t>
+      </w:r>
+    </w:p>
+    <w:p/>
+    <w:p/>
+    <w:p/>
+    <w:p/>
+    <w:p/>
+    <w:p/>
+    <w:p/>
+    <w:p/>
+    <w:p/>
+    <w:p/>
+    <w:p>
       <w:pPr>
         <w:rPr>
           <w:lang w:val="bg-BG"/>
         </w:rPr>
       </w:pPr>
-      <w:r>
-        <w:t xml:space="preserve">The elements in the input array will always be enough to end the game. </w:t>
-      </w:r>
     </w:p>
     <w:p>
       <w:pPr>
@@ -8141,6 +8185,7 @@
         </w:rPr>
       </w:pPr>
       <w:r>
+        <w:lastRenderedPageBreak/>
         <w:t>Examples</w:t>
       </w:r>
     </w:p>
@@ -8731,7 +8776,6 @@
                 <w:rFonts w:ascii="Consolas" w:eastAsiaTheme="minorEastAsia" w:hAnsi="Consolas"/>
                 <w:noProof/>
               </w:rPr>
-              <w:lastRenderedPageBreak/>
               <w:t>["0 0",</w:t>
             </w:r>
           </w:p>
@@ -9768,6 +9812,7 @@
         </w:rPr>
       </w:pPr>
       <w:r>
+        <w:lastRenderedPageBreak/>
         <w:t xml:space="preserve">The </w:t>
       </w:r>
       <w:r>
@@ -10365,7 +10410,6 @@
         </w:rPr>
       </w:pPr>
       <w:r>
-        <w:lastRenderedPageBreak/>
         <w:t>*Orbit</w:t>
       </w:r>
     </w:p>
@@ -14449,6 +14493,7 @@
         </w:rPr>
       </w:pPr>
       <w:r>
+        <w:lastRenderedPageBreak/>
         <w:t>Examples</w:t>
       </w:r>
     </w:p>
@@ -15139,7 +15184,6 @@
         </w:rPr>
       </w:pPr>
       <w:r>
-        <w:lastRenderedPageBreak/>
         <w:t>*Spiral Matrix</w:t>
       </w:r>
     </w:p>
@@ -15161,12 +15205,14 @@
       <w:r>
         <w:t xml:space="preserve">function that generates a </w:t>
       </w:r>
+      <w:proofErr w:type="gramStart"/>
       <w:r>
         <w:rPr>
           <w:b/>
         </w:rPr>
         <w:t>Spirally-filled</w:t>
       </w:r>
+      <w:proofErr w:type="gramEnd"/>
       <w:r>
         <w:t xml:space="preserve"> matrix with numbers, with given dimensions.</w:t>
       </w:r>
@@ -15904,7 +15950,23 @@
                               <w:sz w:val="17"/>
                               <w:szCs w:val="17"/>
                             </w:rPr>
-                            <w:t xml:space="preserve">© SoftUni – </w:t>
+                            <w:t xml:space="preserve">© </w:t>
+                          </w:r>
+                          <w:proofErr w:type="spellStart"/>
+                          <w:r>
+                            <w:rPr>
+                              <w:sz w:val="17"/>
+                              <w:szCs w:val="17"/>
+                            </w:rPr>
+                            <w:t>SoftUni</w:t>
+                          </w:r>
+                          <w:proofErr w:type="spellEnd"/>
+                          <w:r>
+                            <w:rPr>
+                              <w:sz w:val="17"/>
+                              <w:szCs w:val="17"/>
+                            </w:rPr>
+                            <w:t xml:space="preserve"> – </w:t>
                           </w:r>
                           <w:hyperlink r:id="rId1" w:history="1">
                             <w:r>
@@ -16522,7 +16584,23 @@
                         <w:sz w:val="17"/>
                         <w:szCs w:val="17"/>
                       </w:rPr>
-                      <w:t xml:space="preserve">© SoftUni – </w:t>
+                      <w:t xml:space="preserve">© </w:t>
+                    </w:r>
+                    <w:proofErr w:type="spellStart"/>
+                    <w:r>
+                      <w:rPr>
+                        <w:sz w:val="17"/>
+                        <w:szCs w:val="17"/>
+                      </w:rPr>
+                      <w:t>SoftUni</w:t>
+                    </w:r>
+                    <w:proofErr w:type="spellEnd"/>
+                    <w:r>
+                      <w:rPr>
+                        <w:sz w:val="17"/>
+                        <w:szCs w:val="17"/>
+                      </w:rPr>
+                      <w:t xml:space="preserve"> – </w:t>
                     </w:r>
                     <w:hyperlink r:id="rId20" w:history="1">
                       <w:r>
@@ -17129,7 +17207,7 @@
           <wp:effectExtent l="0" t="0" r="0" b="5715"/>
           <wp:wrapSquare wrapText="bothSides"/>
           <wp:docPr id="1" name="Picture 1">
-            <a:hlinkClick xmlns:a="http://schemas.openxmlformats.org/drawingml/2006/main" r:id="rId1"/>
+            <a:hlinkClick xmlns:a="http://schemas.openxmlformats.org/drawingml/2006/main" r:id="rId20"/>
           </wp:docPr>
           <wp:cNvGraphicFramePr>
             <a:graphicFrameLocks xmlns:a="http://schemas.openxmlformats.org/drawingml/2006/main" noChangeAspect="1"/>

</xml_diff>